<commit_message>
add music intro + mesh collider escalier
</commit_message>
<xml_diff>
--- a/Doc/6C5E24 - 9 -TP1 - Navmesh,animation&profiling.docx
+++ b/Doc/6C5E24 - 9 -TP1 - Navmesh,animation&profiling.docx
@@ -3017,6 +3017,9 @@
             <w:bookmarkStart w:id="8" w:name="_Toc131488167"/>
             <w:bookmarkStart w:id="9" w:name="_Toc163197390"/>
             <w:r>
+              <w:rPr>
+                <w:highlight w:val="green"/>
+              </w:rPr>
               <w:t>Construire un terrain de jeu où votre personnage évoluera, le terrain doit avoir les éléments suivants :</w:t>
             </w:r>
             <w:bookmarkEnd w:id="8"/>
@@ -3026,11 +3029,13 @@
             <w:pPr>
               <w:pStyle w:val="p1"/>
               <w:rPr>
-                <w:lang w:eastAsia="fr-CA"/>
-              </w:rPr>
-            </w:pPr>
-            <w:r>
-              <w:rPr>
+                <w:highlight w:val="green"/>
+                <w:lang w:eastAsia="fr-CA"/>
+              </w:rPr>
+            </w:pPr>
+            <w:r>
+              <w:rPr>
+                <w:highlight w:val="green"/>
                 <w:lang w:eastAsia="fr-CA"/>
               </w:rPr>
               <w:t xml:space="preserve">Faire au minimum un terrain et une </w:t>
@@ -3039,86 +3044,65 @@
               <w:rPr>
                 <w:b/>
                 <w:bCs/>
+                <w:highlight w:val="green"/>
                 <w:lang w:eastAsia="fr-CA"/>
               </w:rPr>
               <w:t xml:space="preserve">plateforme </w:t>
             </w:r>
             <w:r>
               <w:rPr>
-                <w:lang w:eastAsia="fr-CA"/>
-              </w:rPr>
-              <w:t>à une hauteur différente d</w:t>
-            </w:r>
-            <w:r>
-              <w:rPr>
-                <w:lang w:eastAsia="fr-CA"/>
-              </w:rPr>
-              <w:t>u</w:t>
-            </w:r>
-            <w:r>
-              <w:rPr>
-                <w:lang w:eastAsia="fr-CA"/>
-              </w:rPr>
-              <w:t xml:space="preserve"> terrain</w:t>
-            </w:r>
-            <w:r>
-              <w:rPr>
-                <w:lang w:eastAsia="fr-CA"/>
-              </w:rPr>
-              <w:t xml:space="preserve"> et accessible par au moins trois </w:t>
-            </w:r>
-            <w:r>
-              <w:rPr>
-                <w:lang w:eastAsia="fr-CA"/>
-              </w:rPr>
-              <w:t>rampes inclinées</w:t>
-            </w:r>
-            <w:r>
-              <w:rPr>
-                <w:lang w:eastAsia="fr-CA"/>
-              </w:rPr>
-              <w:t xml:space="preserve"> de pentes différentes.</w:t>
+                <w:highlight w:val="green"/>
+                <w:lang w:eastAsia="fr-CA"/>
+              </w:rPr>
+              <w:t>à une hauteur différente du terrain et accessible par au moins trois rampes inclinées de pentes différentes.</w:t>
             </w:r>
           </w:p>
           <w:p>
             <w:pPr>
               <w:pStyle w:val="p1"/>
               <w:rPr>
-                <w:lang w:eastAsia="fr-CA"/>
-              </w:rPr>
-            </w:pPr>
-            <w:r>
-              <w:rPr>
+                <w:highlight w:val="green"/>
+                <w:lang w:eastAsia="fr-CA"/>
+              </w:rPr>
+            </w:pPr>
+            <w:r>
+              <w:rPr>
+                <w:highlight w:val="green"/>
                 <w:lang w:eastAsia="fr-CA"/>
               </w:rPr>
               <w:t>Donnez-y un peu de style!</w:t>
             </w:r>
             <w:r>
               <w:rPr>
+                <w:highlight w:val="green"/>
                 <w:lang w:eastAsia="fr-CA"/>
               </w:rPr>
               <w:t xml:space="preserve"> C</w:t>
             </w:r>
             <w:r>
               <w:rPr>
+                <w:highlight w:val="green"/>
                 <w:lang w:eastAsia="fr-CA"/>
               </w:rPr>
               <w:t>’</w:t>
             </w:r>
             <w:r>
               <w:rPr>
+                <w:highlight w:val="green"/>
                 <w:lang w:eastAsia="fr-CA"/>
               </w:rPr>
               <w:t>est le terrain qui sera utilisé dans tout le TP1.</w:t>
             </w:r>
             <w:r>
               <w:rPr>
+                <w:highlight w:val="green"/>
                 <w:lang w:eastAsia="fr-CA"/>
               </w:rPr>
               <w:t xml:space="preserve"> Vous pouvez bien sur utiliser des assets existants</w:t>
             </w:r>
             <w:r>
               <w:rPr>
+                <w:highlight w:val="green"/>
                 <w:lang w:eastAsia="fr-CA"/>
               </w:rPr>
               <w:t>.</w:t>
@@ -3189,25 +3173,28 @@
               <w:pStyle w:val="Titre2"/>
               <w:framePr w:hSpace="0" w:wrap="auto" w:vAnchor="margin" w:yAlign="inline"/>
               <w:suppressOverlap w:val="0"/>
+              <w:rPr>
+                <w:highlight w:val="green"/>
+              </w:rPr>
             </w:pPr>
             <w:bookmarkStart w:id="10" w:name="_Toc131488168"/>
             <w:bookmarkStart w:id="11" w:name="_Toc163197391"/>
             <w:r>
-              <w:t>De façon autonome et par Nav</w:t>
-            </w:r>
-            <w:r>
-              <w:t>Me</w:t>
-            </w:r>
-            <w:r>
-              <w:t>sh</w:t>
-            </w:r>
-            <w:r>
-              <w:t xml:space="preserve"> (</w:t>
-            </w:r>
-            <w:r>
+              <w:rPr>
+                <w:highlight w:val="green"/>
+              </w:rPr>
+              <w:t>De façon autonome et par NavMesh (</w:t>
+            </w:r>
+            <w:r>
+              <w:rPr>
+                <w:highlight w:val="green"/>
+              </w:rPr>
               <w:t>AI</w:t>
             </w:r>
             <w:r>
+              <w:rPr>
+                <w:highlight w:val="green"/>
+              </w:rPr>
               <w:t>) ajoutez un personnage qui circule entre des buts reconnaissables par un effet de particules. Pour le moment une capsule suffit.</w:t>
             </w:r>
             <w:bookmarkEnd w:id="10"/>
@@ -3217,31 +3204,29 @@
             <w:pPr>
               <w:pStyle w:val="p1"/>
               <w:rPr>
-                <w:lang w:eastAsia="fr-CA"/>
-              </w:rPr>
-            </w:pPr>
-            <w:r>
-              <w:rPr>
-                <w:lang w:eastAsia="fr-CA"/>
-              </w:rPr>
-              <w:t>I</w:t>
-            </w:r>
-            <w:r>
-              <w:rPr>
-                <w:lang w:eastAsia="fr-CA"/>
-              </w:rPr>
-              <w:t xml:space="preserve">l doit y avoir au moins 3 buts. Le personnage doit circuler entre ceux-ci. Après avoir atteint un but, son prochain objectif (un des 2 autres buts s’il y en a que 3) est choisi de façon aléatoire. </w:t>
+                <w:highlight w:val="green"/>
+                <w:lang w:eastAsia="fr-CA"/>
+              </w:rPr>
+            </w:pPr>
+            <w:r>
+              <w:rPr>
+                <w:highlight w:val="green"/>
+                <w:lang w:eastAsia="fr-CA"/>
+              </w:rPr>
+              <w:t xml:space="preserve">Il doit y avoir au moins 3 buts. Le personnage doit circuler entre ceux-ci. Après avoir atteint un but, son prochain objectif (un des 2 autres buts s’il y en a que 3) est choisi de façon aléatoire. </w:t>
             </w:r>
           </w:p>
           <w:p>
             <w:pPr>
               <w:pStyle w:val="p1"/>
               <w:rPr>
-                <w:lang w:eastAsia="fr-CA"/>
-              </w:rPr>
-            </w:pPr>
-            <w:r>
-              <w:rPr>
+                <w:highlight w:val="green"/>
+                <w:lang w:eastAsia="fr-CA"/>
+              </w:rPr>
+            </w:pPr>
+            <w:r>
+              <w:rPr>
+                <w:highlight w:val="green"/>
                 <w:lang w:eastAsia="fr-CA"/>
               </w:rPr>
               <w:t>La simulation ne s’arrête jamais.</w:t>
@@ -3251,11 +3236,13 @@
             <w:pPr>
               <w:pStyle w:val="p1"/>
               <w:rPr>
-                <w:lang w:eastAsia="fr-CA"/>
-              </w:rPr>
-            </w:pPr>
-            <w:r>
-              <w:rPr>
+                <w:highlight w:val="green"/>
+                <w:lang w:eastAsia="fr-CA"/>
+              </w:rPr>
+            </w:pPr>
+            <w:r>
+              <w:rPr>
+                <w:highlight w:val="green"/>
                 <w:lang w:eastAsia="fr-CA"/>
               </w:rPr>
               <w:t>Il n’est pas nécessaire que le personnage touche l’effet de particules ou l’évite. Cependant, il doit passer suffisamment proche.</w:t>
@@ -3320,9 +3307,15 @@
               <w:pStyle w:val="Titre2"/>
               <w:framePr w:hSpace="0" w:wrap="auto" w:vAnchor="margin" w:yAlign="inline"/>
               <w:suppressOverlap w:val="0"/>
+              <w:rPr>
+                <w:highlight w:val="green"/>
+              </w:rPr>
             </w:pPr>
             <w:bookmarkStart w:id="12" w:name="_Toc163197392"/>
             <w:r>
+              <w:rPr>
+                <w:highlight w:val="green"/>
+              </w:rPr>
               <w:t>Ajouter une caméra qui suit le joueur</w:t>
             </w:r>
             <w:bookmarkEnd w:id="12"/>
@@ -3342,6 +3335,7 @@
               <w:rPr>
                 <w:b w:val="0"/>
                 <w:bCs w:val="0"/>
+                <w:highlight w:val="green"/>
               </w:rPr>
               <w:t>Au moins une caméra doit présenter une vue rapprochée qui présente bien l’animation du joueur.</w:t>
             </w:r>
@@ -3399,15 +3393,27 @@
               <w:pStyle w:val="Titre2"/>
               <w:framePr w:hSpace="0" w:wrap="auto" w:vAnchor="margin" w:yAlign="inline"/>
               <w:suppressOverlap w:val="0"/>
+              <w:rPr>
+                <w:highlight w:val="green"/>
+              </w:rPr>
             </w:pPr>
             <w:bookmarkStart w:id="14" w:name="_Toc163197394"/>
             <w:r>
+              <w:rPr>
+                <w:highlight w:val="green"/>
+              </w:rPr>
               <w:t>Configurer</w:t>
             </w:r>
             <w:r>
+              <w:rPr>
+                <w:highlight w:val="green"/>
+              </w:rPr>
               <w:t xml:space="preserve"> </w:t>
             </w:r>
             <w:r>
+              <w:rPr>
+                <w:highlight w:val="green"/>
+              </w:rPr>
               <w:t>une caméra en plongée qui montre l’ensemble du terrain</w:t>
             </w:r>
             <w:bookmarkEnd w:id="14"/>
@@ -3415,11 +3421,13 @@
           <w:p>
             <w:pPr>
               <w:rPr>
-                <w:lang w:eastAsia="fr-CA"/>
-              </w:rPr>
-            </w:pPr>
-            <w:r>
-              <w:rPr>
+                <w:highlight w:val="green"/>
+                <w:lang w:eastAsia="fr-CA"/>
+              </w:rPr>
+            </w:pPr>
+            <w:r>
+              <w:rPr>
+                <w:highlight w:val="green"/>
                 <w:lang w:eastAsia="fr-CA"/>
               </w:rPr>
               <w:t>Au moins une caméra doit présenter l’ensemble du terrain</w:t>
@@ -3439,6 +3447,7 @@
             </w:pPr>
             <w:r>
               <w:rPr>
+                <w:highlight w:val="green"/>
                 <w:lang w:eastAsia="fr-CA"/>
               </w:rPr>
               <w:t xml:space="preserve">Permettre de changer de caméra à l’aide de la </w:t>
@@ -3447,6 +3456,7 @@
               <w:rPr>
                 <w:b/>
                 <w:bCs/>
+                <w:highlight w:val="green"/>
                 <w:lang w:eastAsia="fr-CA"/>
               </w:rPr>
               <w:t>touche C</w:t>
@@ -3522,57 +3532,41 @@
           <w:p>
             <w:pPr>
               <w:pStyle w:val="p1"/>
-            </w:pPr>
-            <w:r>
-              <w:rPr>
+              <w:rPr>
+                <w:highlight w:val="green"/>
+              </w:rPr>
+            </w:pPr>
+            <w:r>
+              <w:rPr>
+                <w:highlight w:val="green"/>
                 <w:lang w:eastAsia="fr-CA"/>
               </w:rPr>
               <w:t xml:space="preserve">Les </w:t>
             </w:r>
             <w:r>
               <w:rPr>
+                <w:highlight w:val="green"/>
                 <w:lang w:eastAsia="fr-CA"/>
               </w:rPr>
               <w:t>obstacles</w:t>
             </w:r>
             <w:r>
               <w:rPr>
-                <w:lang w:eastAsia="fr-CA"/>
-              </w:rPr>
-              <w:t xml:space="preserve"> roulent sur le terrain </w:t>
-            </w:r>
-            <w:r>
-              <w:rPr>
-                <w:lang w:eastAsia="fr-CA"/>
-              </w:rPr>
-              <w:t>et d’une manière ou d’une autre, sort</w:t>
-            </w:r>
-            <w:r>
-              <w:rPr>
-                <w:lang w:eastAsia="fr-CA"/>
-              </w:rPr>
-              <w:t>ent</w:t>
-            </w:r>
-            <w:r>
-              <w:rPr>
-                <w:lang w:eastAsia="fr-CA"/>
-              </w:rPr>
-              <w:t xml:space="preserve"> du terrain</w:t>
-            </w:r>
-            <w:r>
-              <w:rPr>
-                <w:lang w:eastAsia="fr-CA"/>
-              </w:rPr>
-              <w:t xml:space="preserve">. Évidemment, </w:t>
-            </w:r>
-            <w:r>
-              <w:rPr>
+                <w:highlight w:val="green"/>
+                <w:lang w:eastAsia="fr-CA"/>
+              </w:rPr>
+              <w:t xml:space="preserve"> roulent sur le terrain et d’une manière ou d’une autre, sortent du terrain. Évidemment, </w:t>
+            </w:r>
+            <w:r>
+              <w:rPr>
+                <w:highlight w:val="green"/>
                 <w:lang w:eastAsia="fr-CA"/>
               </w:rPr>
               <w:t xml:space="preserve">il faut </w:t>
             </w:r>
             <w:r>
               <w:rPr>
+                <w:highlight w:val="green"/>
                 <w:lang w:eastAsia="fr-CA"/>
               </w:rPr>
               <w:t>penser à libérer les ressources.</w:t>
@@ -3708,6 +3702,7 @@
               <w:rPr>
                 <w:b w:val="0"/>
                 <w:bCs w:val="0"/>
+                <w:highlight w:val="green"/>
               </w:rPr>
             </w:pPr>
             <w:bookmarkStart w:id="17" w:name="_Toc131488170"/>
@@ -3716,43 +3711,9 @@
               <w:rPr>
                 <w:b w:val="0"/>
                 <w:bCs w:val="0"/>
-              </w:rPr>
-              <w:t>Ajouter</w:t>
-            </w:r>
-            <w:r>
-              <w:rPr>
-                <w:b w:val="0"/>
-                <w:bCs w:val="0"/>
-              </w:rPr>
-              <w:t xml:space="preserve"> au moins </w:t>
-            </w:r>
-            <w:r>
-              <w:rPr>
-                <w:b w:val="0"/>
-                <w:bCs w:val="0"/>
-              </w:rPr>
-              <w:t>un</w:t>
-            </w:r>
-            <w:r>
-              <w:rPr>
-                <w:b w:val="0"/>
-                <w:bCs w:val="0"/>
-              </w:rPr>
-              <w:t xml:space="preserve"> obstacle qui se déplace</w:t>
-            </w:r>
-            <w:r>
-              <w:rPr>
-                <w:b w:val="0"/>
-                <w:bCs w:val="0"/>
-              </w:rPr>
-              <w:t xml:space="preserve"> </w:t>
-            </w:r>
-            <w:r>
-              <w:rPr>
-                <w:b w:val="0"/>
-                <w:bCs w:val="0"/>
-              </w:rPr>
-              <w:t>et que le personnage doit contourner.</w:t>
+                <w:highlight w:val="green"/>
+              </w:rPr>
+              <w:t>Ajouter au moins un obstacle qui se déplace et que le personnage doit contourner.</w:t>
             </w:r>
             <w:bookmarkEnd w:id="17"/>
             <w:bookmarkEnd w:id="18"/>

</xml_diff>

<commit_message>
blend + detection goal
</commit_message>
<xml_diff>
--- a/Doc/6C5E24 - 9 -TP1 - Navmesh,animation&profiling.docx
+++ b/Doc/6C5E24 - 9 -TP1 - Navmesh,animation&profiling.docx
@@ -3518,12 +3518,21 @@
             <w:bookmarkStart w:id="15" w:name="_Toc131488169"/>
             <w:bookmarkStart w:id="16" w:name="_Toc163197395"/>
             <w:r>
+              <w:rPr>
+                <w:highlight w:val="green"/>
+              </w:rPr>
               <w:t xml:space="preserve">Instancier des </w:t>
             </w:r>
             <w:r>
+              <w:rPr>
+                <w:highlight w:val="green"/>
+              </w:rPr>
               <w:t>obstacles</w:t>
             </w:r>
             <w:r>
+              <w:rPr>
+                <w:highlight w:val="green"/>
+              </w:rPr>
               <w:t xml:space="preserve"> qui tombent du ciel ou d’ailleurs et que le personnage doit éviter.</w:t>
             </w:r>
             <w:bookmarkEnd w:id="15"/>
@@ -3575,21 +3584,27 @@
           <w:p>
             <w:pPr>
               <w:pStyle w:val="p1"/>
-            </w:pPr>
-            <w:r>
-              <w:rPr>
+              <w:rPr>
+                <w:highlight w:val="green"/>
+              </w:rPr>
+            </w:pPr>
+            <w:r>
+              <w:rPr>
+                <w:highlight w:val="green"/>
                 <w:lang w:eastAsia="fr-CA"/>
               </w:rPr>
               <w:t>Soigne</w:t>
             </w:r>
             <w:r>
               <w:rPr>
+                <w:highlight w:val="green"/>
                 <w:lang w:eastAsia="fr-CA"/>
               </w:rPr>
               <w:t>r</w:t>
             </w:r>
             <w:r>
               <w:rPr>
+                <w:highlight w:val="green"/>
                 <w:lang w:eastAsia="fr-CA"/>
               </w:rPr>
               <w:t xml:space="preserve"> l’évitement de ces obstacles à l’aide des paramètres du NavMeshObstacle.</w:t>
@@ -3662,6 +3677,7 @@
               <w:rPr>
                 <w:b/>
                 <w:bCs/>
+                <w:highlight w:val="green"/>
                 <w:lang w:eastAsia="fr-CA"/>
               </w:rPr>
             </w:pPr>
@@ -3669,6 +3685,7 @@
               <w:rPr>
                 <w:b/>
                 <w:bCs/>
+                <w:highlight w:val="green"/>
                 <w:lang w:eastAsia="fr-CA"/>
               </w:rPr>
               <w:t xml:space="preserve">Construire </w:t>
@@ -3677,6 +3694,7 @@
               <w:rPr>
                 <w:b/>
                 <w:bCs/>
+                <w:highlight w:val="green"/>
                 <w:lang w:eastAsia="fr-CA"/>
               </w:rPr>
               <w:t>un ou des</w:t>
@@ -3685,6 +3703,7 @@
               <w:rPr>
                 <w:b/>
                 <w:bCs/>
+                <w:highlight w:val="green"/>
                 <w:lang w:eastAsia="fr-CA"/>
               </w:rPr>
               <w:t xml:space="preserve"> obstacles qui se déplacent :</w:t>
@@ -3721,9 +3740,13 @@
           <w:p>
             <w:pPr>
               <w:pStyle w:val="p1"/>
-            </w:pPr>
-            <w:r>
-              <w:rPr>
+              <w:rPr>
+                <w:highlight w:val="green"/>
+              </w:rPr>
+            </w:pPr>
+            <w:r>
+              <w:rPr>
+                <w:highlight w:val="green"/>
                 <w:lang w:eastAsia="fr-CA"/>
               </w:rPr>
               <w:t>Soigner l’évitement de ces obstacles à l’aide des paramètres du NavMeshObstacle.</w:t>
@@ -6695,7 +6718,7 @@
         <w:sz w:val="16"/>
         <w:szCs w:val="16"/>
       </w:rPr>
-      <w:t>2024-04-05 08:16</w:t>
+      <w:t>2024-04-06 22:31</w:t>
     </w:r>
     <w:r>
       <w:rPr>
@@ -11957,6 +11980,12 @@
 </file>
 
 <file path=customXml/item1.xml><?xml version="1.0" encoding="utf-8"?>
+<p:properties xmlns:p="http://schemas.microsoft.com/office/2006/metadata/properties" xmlns:xsi="http://www.w3.org/2001/XMLSchema-instance" xmlns:pc="http://schemas.microsoft.com/office/infopath/2007/PartnerControls">
+  <documentManagement/>
+</p:properties>
+</file>
+
+<file path=customXml/item2.xml><?xml version="1.0" encoding="utf-8"?>
 <?mso-contentType ?>
 <FormTemplates xmlns="http://schemas.microsoft.com/sharepoint/v3/contenttype/forms">
   <Display>DocumentLibraryForm</Display>
@@ -11965,17 +11994,7 @@
 </FormTemplates>
 </file>
 
-<file path=customXml/item2.xml><?xml version="1.0" encoding="utf-8"?>
-<p:properties xmlns:p="http://schemas.microsoft.com/office/2006/metadata/properties" xmlns:xsi="http://www.w3.org/2001/XMLSchema-instance" xmlns:pc="http://schemas.microsoft.com/office/infopath/2007/PartnerControls">
-  <documentManagement/>
-</p:properties>
-</file>
-
 <file path=customXml/item3.xml><?xml version="1.0" encoding="utf-8"?>
-<b:Sources xmlns:b="http://schemas.openxmlformats.org/officeDocument/2006/bibliography" xmlns="http://schemas.openxmlformats.org/officeDocument/2006/bibliography" SelectedStyle="\APA.XSL" StyleName="APA"/>
-</file>
-
-<file path=customXml/item4.xml><?xml version="1.0" encoding="utf-8"?>
 <ct:contentTypeSchema xmlns:ct="http://schemas.microsoft.com/office/2006/metadata/contentType" xmlns:ma="http://schemas.microsoft.com/office/2006/metadata/properties/metaAttributes" ct:_="" ma:_="" ma:contentTypeName="Document" ma:contentTypeID="0x010100346ACE694F41234895A478A0EFEE5E3C" ma:contentTypeVersion="4" ma:contentTypeDescription="Crée un document." ma:contentTypeScope="" ma:versionID="94c55278048fa20aa611a39678208279">
   <xsd:schema xmlns:xsd="http://www.w3.org/2001/XMLSchema" xmlns:xs="http://www.w3.org/2001/XMLSchema" xmlns:p="http://schemas.microsoft.com/office/2006/metadata/properties" xmlns:ns2="6c7ed9a5-567e-4924-a8a0-2fa2d60efaa4" targetNamespace="http://schemas.microsoft.com/office/2006/metadata/properties" ma:root="true" ma:fieldsID="002a11e8f68475774e4a1db7b5296c88" ns2:_="">
     <xsd:import namespace="6c7ed9a5-567e-4924-a8a0-2fa2d60efaa4"/>
@@ -12119,15 +12138,11 @@
 </ct:contentTypeSchema>
 </file>
 
-<file path=customXml/itemProps1.xml><?xml version="1.0" encoding="utf-8"?>
-<ds:datastoreItem xmlns:ds="http://schemas.openxmlformats.org/officeDocument/2006/customXml" ds:itemID="{C3247EB0-1CD1-48F8-84AF-030D72E60EE2}">
-  <ds:schemaRefs>
-    <ds:schemaRef ds:uri="http://schemas.microsoft.com/sharepoint/v3/contenttype/forms"/>
-  </ds:schemaRefs>
-</ds:datastoreItem>
+<file path=customXml/item4.xml><?xml version="1.0" encoding="utf-8"?>
+<b:Sources xmlns:b="http://schemas.openxmlformats.org/officeDocument/2006/bibliography" xmlns="http://schemas.openxmlformats.org/officeDocument/2006/bibliography" SelectedStyle="\APA.XSL" StyleName="APA"/>
 </file>
 
-<file path=customXml/itemProps2.xml><?xml version="1.0" encoding="utf-8"?>
+<file path=customXml/itemProps1.xml><?xml version="1.0" encoding="utf-8"?>
 <ds:datastoreItem xmlns:ds="http://schemas.openxmlformats.org/officeDocument/2006/customXml" ds:itemID="{4691EB65-7991-4E04-93E3-2D2C57F0E607}">
   <ds:schemaRefs>
     <ds:schemaRef ds:uri="http://schemas.microsoft.com/office/2006/metadata/properties"/>
@@ -12136,15 +12151,15 @@
 </ds:datastoreItem>
 </file>
 
-<file path=customXml/itemProps3.xml><?xml version="1.0" encoding="utf-8"?>
-<ds:datastoreItem xmlns:ds="http://schemas.openxmlformats.org/officeDocument/2006/customXml" ds:itemID="{F91606AD-25C2-467C-A9AA-5F7135694F14}">
+<file path=customXml/itemProps2.xml><?xml version="1.0" encoding="utf-8"?>
+<ds:datastoreItem xmlns:ds="http://schemas.openxmlformats.org/officeDocument/2006/customXml" ds:itemID="{C3247EB0-1CD1-48F8-84AF-030D72E60EE2}">
   <ds:schemaRefs>
-    <ds:schemaRef ds:uri="http://schemas.openxmlformats.org/officeDocument/2006/bibliography"/>
+    <ds:schemaRef ds:uri="http://schemas.microsoft.com/sharepoint/v3/contenttype/forms"/>
   </ds:schemaRefs>
 </ds:datastoreItem>
 </file>
 
-<file path=customXml/itemProps4.xml><?xml version="1.0" encoding="utf-8"?>
+<file path=customXml/itemProps3.xml><?xml version="1.0" encoding="utf-8"?>
 <ds:datastoreItem xmlns:ds="http://schemas.openxmlformats.org/officeDocument/2006/customXml" ds:itemID="{27D55A96-E584-4076-85A6-25E08B852E7F}">
   <ds:schemaRefs>
     <ds:schemaRef ds:uri="http://schemas.microsoft.com/office/2006/metadata/contentType"/>
@@ -12160,4 +12175,12 @@
     <ds:schemaRef ds:uri="http://schemas.microsoft.com/internal/obd"/>
   </ds:schemaRefs>
 </ds:datastoreItem>
+</file>
+
+<file path=customXml/itemProps4.xml><?xml version="1.0" encoding="utf-8"?>
+<ds:datastoreItem xmlns:ds="http://schemas.openxmlformats.org/officeDocument/2006/customXml" ds:itemID="{F91606AD-25C2-467C-A9AA-5F7135694F14}">
+  <ds:schemaRefs>
+    <ds:schemaRef ds:uri="http://schemas.openxmlformats.org/officeDocument/2006/bibliography"/>
+  </ds:schemaRefs>
+</ds:datastoreItem>
 </file>
</xml_diff>

<commit_message>
ramper premier test ok
fluidifie lanimation
</commit_message>
<xml_diff>
--- a/Doc/6C5E24 - 9 -TP1 - Navmesh,animation&profiling.docx
+++ b/Doc/6C5E24 - 9 -TP1 - Navmesh,animation&profiling.docx
@@ -4084,60 +4084,87 @@
               <w:pStyle w:val="Titre2"/>
               <w:framePr w:hSpace="0" w:wrap="auto" w:vAnchor="margin" w:yAlign="inline"/>
               <w:suppressOverlap w:val="0"/>
+              <w:rPr>
+                <w:highlight w:val="green"/>
+              </w:rPr>
             </w:pPr>
             <w:bookmarkStart w:id="20" w:name="_Toc163197398"/>
             <w:r>
+              <w:rPr>
+                <w:highlight w:val="green"/>
+              </w:rPr>
               <w:t xml:space="preserve">Copier la </w:t>
             </w:r>
             <w:r>
+              <w:rPr>
+                <w:highlight w:val="green"/>
+              </w:rPr>
               <w:t>scène</w:t>
             </w:r>
             <w:r>
+              <w:rPr>
+                <w:highlight w:val="green"/>
+              </w:rPr>
               <w:t xml:space="preserve"> de la partie 1 et </w:t>
             </w:r>
             <w:r>
+              <w:rPr>
+                <w:highlight w:val="green"/>
+              </w:rPr>
               <w:t>la</w:t>
             </w:r>
             <w:r>
+              <w:rPr>
+                <w:highlight w:val="green"/>
+              </w:rPr>
               <w:t xml:space="preserve"> renommer</w:t>
             </w:r>
             <w:bookmarkEnd w:id="20"/>
             <w:r>
+              <w:rPr>
+                <w:highlight w:val="green"/>
+              </w:rPr>
               <w:t xml:space="preserve"> </w:t>
             </w:r>
           </w:p>
           <w:p>
             <w:pPr>
               <w:rPr>
-                <w:lang w:eastAsia="fr-CA"/>
-              </w:rPr>
-            </w:pPr>
-            <w:r>
-              <w:rPr>
+                <w:highlight w:val="green"/>
+                <w:lang w:eastAsia="fr-CA"/>
+              </w:rPr>
+            </w:pPr>
+            <w:r>
+              <w:rPr>
+                <w:highlight w:val="green"/>
                 <w:lang w:eastAsia="fr-CA"/>
               </w:rPr>
               <w:t xml:space="preserve">Dupliquer le bouton permettant d’Accéder à la </w:t>
             </w:r>
             <w:r>
               <w:rPr>
+                <w:highlight w:val="green"/>
                 <w:lang w:eastAsia="fr-CA"/>
               </w:rPr>
               <w:t>première</w:t>
             </w:r>
             <w:r>
               <w:rPr>
+                <w:highlight w:val="green"/>
                 <w:lang w:eastAsia="fr-CA"/>
               </w:rPr>
               <w:t xml:space="preserve"> </w:t>
             </w:r>
             <w:r>
               <w:rPr>
+                <w:highlight w:val="green"/>
                 <w:lang w:eastAsia="fr-CA"/>
               </w:rPr>
               <w:t>scène</w:t>
             </w:r>
             <w:r>
               <w:rPr>
+                <w:highlight w:val="green"/>
                 <w:lang w:eastAsia="fr-CA"/>
               </w:rPr>
               <w:t xml:space="preserve"> pour qu’il accède à la deuxième. </w:t>
@@ -4151,6 +4178,7 @@
             </w:pPr>
             <w:r>
               <w:rPr>
+                <w:highlight w:val="green"/>
                 <w:lang w:eastAsia="fr-CA"/>
               </w:rPr>
               <w:t>Le but est de conserver les fonctionnalités de la première partie mais de remplacer la capsule par un personnage animé</w:t>
@@ -4223,13 +4251,16 @@
               <w:pStyle w:val="Titre2"/>
               <w:framePr w:hSpace="0" w:wrap="auto" w:vAnchor="margin" w:yAlign="inline"/>
               <w:suppressOverlap w:val="0"/>
+              <w:rPr>
+                <w:highlight w:val="green"/>
+              </w:rPr>
             </w:pPr>
             <w:bookmarkStart w:id="21" w:name="_Toc163197399"/>
             <w:r>
-              <w:t xml:space="preserve">Choisir un personnage qui vient de la banque </w:t>
-            </w:r>
-            <w:r>
-              <w:t>mixamo.com</w:t>
+              <w:rPr>
+                <w:highlight w:val="green"/>
+              </w:rPr>
+              <w:t>Choisir un personnage qui vient de la banque mixamo.com</w:t>
             </w:r>
             <w:bookmarkEnd w:id="21"/>
           </w:p>
@@ -4237,11 +4268,13 @@
             <w:pPr>
               <w:pStyle w:val="p1"/>
               <w:rPr>
-                <w:lang w:eastAsia="fr-CA"/>
-              </w:rPr>
-            </w:pPr>
-            <w:r>
-              <w:rPr>
+                <w:highlight w:val="green"/>
+                <w:lang w:eastAsia="fr-CA"/>
+              </w:rPr>
+            </w:pPr>
+            <w:r>
+              <w:rPr>
+                <w:highlight w:val="green"/>
                 <w:lang w:eastAsia="fr-CA"/>
               </w:rPr>
               <w:t xml:space="preserve">Récupérer les animations appropriées (au minimum : </w:t>
@@ -4249,6 +4282,7 @@
             <w:proofErr w:type="spellStart"/>
             <w:r>
               <w:rPr>
+                <w:highlight w:val="green"/>
                 <w:lang w:eastAsia="fr-CA"/>
               </w:rPr>
               <w:t>Idle</w:t>
@@ -4256,36 +4290,42 @@
             <w:proofErr w:type="spellEnd"/>
             <w:r>
               <w:rPr>
+                <w:highlight w:val="green"/>
                 <w:lang w:eastAsia="fr-CA"/>
               </w:rPr>
               <w:t>, marcher, courir et ramper</w:t>
             </w:r>
             <w:r>
               <w:rPr>
+                <w:highlight w:val="green"/>
                 <w:lang w:eastAsia="fr-CA"/>
               </w:rPr>
               <w:t xml:space="preserve"> et tout</w:t>
             </w:r>
             <w:r>
               <w:rPr>
+                <w:highlight w:val="green"/>
                 <w:lang w:eastAsia="fr-CA"/>
               </w:rPr>
               <w:t>es</w:t>
             </w:r>
             <w:r>
               <w:rPr>
+                <w:highlight w:val="green"/>
                 <w:lang w:eastAsia="fr-CA"/>
               </w:rPr>
               <w:t xml:space="preserve"> autres nécessaire</w:t>
             </w:r>
             <w:r>
               <w:rPr>
+                <w:highlight w:val="green"/>
                 <w:lang w:eastAsia="fr-CA"/>
               </w:rPr>
               <w:t>s</w:t>
             </w:r>
             <w:r>
               <w:rPr>
+                <w:highlight w:val="green"/>
                 <w:lang w:eastAsia="fr-CA"/>
               </w:rPr>
               <w:t>)</w:t>
@@ -4295,17 +4335,20 @@
             <w:pPr>
               <w:pStyle w:val="p1"/>
               <w:rPr>
-                <w:lang w:eastAsia="fr-CA"/>
-              </w:rPr>
-            </w:pPr>
-            <w:r>
-              <w:rPr>
+                <w:highlight w:val="green"/>
+                <w:lang w:eastAsia="fr-CA"/>
+              </w:rPr>
+            </w:pPr>
+            <w:r>
+              <w:rPr>
+                <w:highlight w:val="green"/>
                 <w:lang w:eastAsia="fr-CA"/>
               </w:rPr>
               <w:t>Remplacer votre personnage capsule par le nouveau personnage</w:t>
             </w:r>
             <w:r>
               <w:rPr>
+                <w:highlight w:val="green"/>
                 <w:lang w:eastAsia="fr-CA"/>
               </w:rPr>
               <w:t>.</w:t>
@@ -4315,23 +4358,27 @@
             <w:pPr>
               <w:pStyle w:val="p1"/>
               <w:rPr>
-                <w:lang w:eastAsia="fr-CA"/>
-              </w:rPr>
-            </w:pPr>
-            <w:r>
-              <w:rPr>
+                <w:highlight w:val="green"/>
+                <w:lang w:eastAsia="fr-CA"/>
+              </w:rPr>
+            </w:pPr>
+            <w:r>
+              <w:rPr>
+                <w:highlight w:val="green"/>
                 <w:lang w:eastAsia="fr-CA"/>
               </w:rPr>
               <w:t xml:space="preserve">Si votre animation du formatif vous satisfait vous pouvez </w:t>
             </w:r>
             <w:r>
               <w:rPr>
+                <w:highlight w:val="green"/>
                 <w:lang w:eastAsia="fr-CA"/>
               </w:rPr>
               <w:t xml:space="preserve">bien sur </w:t>
             </w:r>
             <w:r>
               <w:rPr>
+                <w:highlight w:val="green"/>
                 <w:lang w:eastAsia="fr-CA"/>
               </w:rPr>
               <w:t>l’utiliser.</w:t>
@@ -4341,41 +4388,48 @@
             <w:pPr>
               <w:pStyle w:val="p1"/>
               <w:rPr>
-                <w:lang w:eastAsia="fr-CA"/>
-              </w:rPr>
-            </w:pPr>
-            <w:r>
-              <w:rPr>
+                <w:highlight w:val="green"/>
+                <w:lang w:eastAsia="fr-CA"/>
+              </w:rPr>
+            </w:pPr>
+            <w:r>
+              <w:rPr>
+                <w:highlight w:val="green"/>
                 <w:lang w:eastAsia="fr-CA"/>
               </w:rPr>
               <w:t>Attention à ne pas copier-coller de code, la gestion des buts et de l’agent de la première partie devrait être réutilisée</w:t>
             </w:r>
             <w:r>
               <w:rPr>
+                <w:highlight w:val="green"/>
                 <w:lang w:eastAsia="fr-CA"/>
               </w:rPr>
               <w:t xml:space="preserve"> (idéa</w:t>
             </w:r>
             <w:r>
               <w:rPr>
+                <w:highlight w:val="green"/>
                 <w:lang w:eastAsia="fr-CA"/>
               </w:rPr>
               <w:t>le</w:t>
             </w:r>
             <w:r>
               <w:rPr>
+                <w:highlight w:val="green"/>
                 <w:lang w:eastAsia="fr-CA"/>
               </w:rPr>
               <w:t>ment par héritag</w:t>
             </w:r>
             <w:r>
               <w:rPr>
+                <w:highlight w:val="green"/>
                 <w:lang w:eastAsia="fr-CA"/>
               </w:rPr>
               <w:t>e</w:t>
             </w:r>
             <w:r>
               <w:rPr>
+                <w:highlight w:val="green"/>
                 <w:lang w:eastAsia="fr-CA"/>
               </w:rPr>
               <w:t>)</w:t>
@@ -4384,6 +4438,7 @@
           <w:p>
             <w:pPr>
               <w:rPr>
+                <w:highlight w:val="green"/>
                 <w:lang w:eastAsia="fr-CA"/>
               </w:rPr>
             </w:pPr>
@@ -4724,9 +4779,15 @@
               <w:pStyle w:val="Titre2"/>
               <w:framePr w:hSpace="0" w:wrap="auto" w:vAnchor="margin" w:yAlign="inline"/>
               <w:suppressOverlap w:val="0"/>
+              <w:rPr>
+                <w:highlight w:val="green"/>
+              </w:rPr>
             </w:pPr>
             <w:bookmarkStart w:id="24" w:name="_Toc163197402"/>
             <w:r>
+              <w:rPr>
+                <w:highlight w:val="green"/>
+              </w:rPr>
               <w:t>Ajuster la vitesse du personnage proche des buts et entre les buts</w:t>
             </w:r>
             <w:bookmarkEnd w:id="24"/>
@@ -4735,11 +4796,13 @@
             <w:pPr>
               <w:pStyle w:val="p1"/>
               <w:rPr>
-                <w:lang w:eastAsia="fr-CA"/>
-              </w:rPr>
-            </w:pPr>
-            <w:r>
-              <w:rPr>
+                <w:highlight w:val="green"/>
+                <w:lang w:eastAsia="fr-CA"/>
+              </w:rPr>
+            </w:pPr>
+            <w:r>
+              <w:rPr>
+                <w:highlight w:val="green"/>
                 <w:lang w:eastAsia="fr-CA"/>
               </w:rPr>
               <w:t>Proche d’un but, le personnage marche.</w:t>
@@ -4749,11 +4812,13 @@
             <w:pPr>
               <w:pStyle w:val="p1"/>
               <w:rPr>
-                <w:lang w:eastAsia="fr-CA"/>
-              </w:rPr>
-            </w:pPr>
-            <w:r>
-              <w:rPr>
+                <w:highlight w:val="green"/>
+                <w:lang w:eastAsia="fr-CA"/>
+              </w:rPr>
+            </w:pPr>
+            <w:r>
+              <w:rPr>
+                <w:highlight w:val="green"/>
                 <w:lang w:eastAsia="fr-CA"/>
               </w:rPr>
               <w:t>Loin des buts, le personnage court.</w:t>
@@ -4763,23 +4828,27 @@
             <w:pPr>
               <w:pStyle w:val="p1"/>
               <w:rPr>
-                <w:lang w:eastAsia="fr-CA"/>
-              </w:rPr>
-            </w:pPr>
-            <w:r>
-              <w:rPr>
+                <w:highlight w:val="green"/>
+                <w:lang w:eastAsia="fr-CA"/>
+              </w:rPr>
+            </w:pPr>
+            <w:r>
+              <w:rPr>
+                <w:highlight w:val="green"/>
                 <w:lang w:eastAsia="fr-CA"/>
               </w:rPr>
               <w:t xml:space="preserve">Attention </w:t>
             </w:r>
             <w:r>
               <w:rPr>
+                <w:highlight w:val="green"/>
                 <w:lang w:eastAsia="fr-CA"/>
               </w:rPr>
               <w:t>à</w:t>
             </w:r>
             <w:r>
               <w:rPr>
+                <w:highlight w:val="green"/>
                 <w:lang w:eastAsia="fr-CA"/>
               </w:rPr>
               <w:t xml:space="preserve"> ne pas confondre </w:t>
@@ -4787,12 +4856,14 @@
             <w:proofErr w:type="gramStart"/>
             <w:r>
               <w:rPr>
+                <w:highlight w:val="green"/>
                 <w:lang w:eastAsia="fr-CA"/>
               </w:rPr>
               <w:t>l</w:t>
             </w:r>
             <w:r>
               <w:rPr>
+                <w:highlight w:val="green"/>
                 <w:lang w:eastAsia="fr-CA"/>
               </w:rPr>
               <w:t xml:space="preserve">a </w:t>
@@ -4801,6 +4872,7 @@
               <w:rPr>
                 <w:b/>
                 <w:bCs/>
+                <w:highlight w:val="green"/>
                 <w:lang w:eastAsia="fr-CA"/>
               </w:rPr>
               <w:t>speed</w:t>
@@ -4808,30 +4880,35 @@
             <w:proofErr w:type="gramEnd"/>
             <w:r>
               <w:rPr>
+                <w:highlight w:val="green"/>
                 <w:lang w:eastAsia="fr-CA"/>
               </w:rPr>
               <w:t xml:space="preserve"> de </w:t>
             </w:r>
             <w:r>
               <w:rPr>
+                <w:highlight w:val="green"/>
                 <w:lang w:eastAsia="fr-CA"/>
               </w:rPr>
               <w:t>l’</w:t>
             </w:r>
             <w:r>
               <w:rPr>
+                <w:highlight w:val="green"/>
                 <w:lang w:eastAsia="fr-CA"/>
               </w:rPr>
               <w:t>agent, qui représente en fait sa vitesse maximale e</w:t>
             </w:r>
             <w:r>
               <w:rPr>
+                <w:highlight w:val="green"/>
                 <w:lang w:eastAsia="fr-CA"/>
               </w:rPr>
               <w:t>t</w:t>
             </w:r>
             <w:r>
               <w:rPr>
+                <w:highlight w:val="green"/>
                 <w:lang w:eastAsia="fr-CA"/>
               </w:rPr>
               <w:t xml:space="preserve"> sa </w:t>
@@ -4841,6 +4918,7 @@
               <w:rPr>
                 <w:b/>
                 <w:bCs/>
+                <w:highlight w:val="green"/>
                 <w:lang w:eastAsia="fr-CA"/>
               </w:rPr>
               <w:t>velocity</w:t>
@@ -4848,18 +4926,21 @@
             <w:proofErr w:type="spellEnd"/>
             <w:r>
               <w:rPr>
+                <w:highlight w:val="green"/>
                 <w:lang w:eastAsia="fr-CA"/>
               </w:rPr>
               <w:t xml:space="preserve"> qui est sa vitesse effective</w:t>
             </w:r>
             <w:r>
               <w:rPr>
+                <w:highlight w:val="green"/>
                 <w:lang w:eastAsia="fr-CA"/>
               </w:rPr>
               <w:t xml:space="preserve"> (un vecteur)</w:t>
             </w:r>
             <w:r>
               <w:rPr>
+                <w:highlight w:val="green"/>
                 <w:lang w:eastAsia="fr-CA"/>
               </w:rPr>
               <w:t>.</w:t>
@@ -4873,6 +4954,9 @@
             </w:pPr>
             <w:bookmarkStart w:id="25" w:name="_Toc163197403"/>
             <w:r>
+              <w:rPr>
+                <w:highlight w:val="green"/>
+              </w:rPr>
               <w:t>Évidemment, l’animation doit constamment être ajustée à la vitesse du personnage.</w:t>
             </w:r>
             <w:bookmarkEnd w:id="25"/>

</xml_diff>